<commit_message>
Improve the sampel Coastal3D_Operational
Explains how to remove a bio property that do not exist in the bio reference solution.
</commit_message>
<xml_diff>
--- a/Samples/Coastal3D_Operational/ReadMe.docx
+++ b/Samples/Coastal3D_Operational/ReadMe.docx
@@ -6,14 +6,14 @@
       <w:pPr>
         <w:pStyle w:val="Heading1"/>
       </w:pPr>
-      <w:r>
-        <w:t>Coastal Operational 3D – Sample</w:t>
-      </w:r>
-      <w:r>
-        <w:t xml:space="preserve"> (Version 1)</w:t>
-      </w:r>
       <w:bookmarkStart w:id="0" w:name="_GoBack"/>
       <w:bookmarkEnd w:id="0"/>
+      <w:r>
+        <w:t>Coastal Operational 3D – Sample</w:t>
+      </w:r>
+      <w:r>
+        <w:t xml:space="preserve"> (Version 1)</w:t>
+      </w:r>
     </w:p>
     <w:p/>
     <w:p>
@@ -760,10 +760,7 @@
                               <w:spacing w:after="0" w:line="240" w:lineRule="auto"/>
                             </w:pPr>
                             <w:r>
-                              <w:t>&lt;</w:t>
-                            </w:r>
-                            <w:r>
-                              <w:t>begin_viscosity_h&gt;</w:t>
+                              <w:t>&lt;begin_viscosity_h&gt;</w:t>
                             </w:r>
                           </w:p>
                           <w:p>
@@ -899,10 +896,7 @@
                         <w:spacing w:after="0" w:line="240" w:lineRule="auto"/>
                       </w:pPr>
                       <w:r>
-                        <w:t>&lt;</w:t>
-                      </w:r>
-                      <w:r>
-                        <w:t>begin_viscosity_h&gt;</w:t>
+                        <w:t>&lt;begin_viscosity_h&gt;</w:t>
                       </w:r>
                     </w:p>
                     <w:p>
@@ -1167,13 +1161,7 @@
                               <w:rPr>
                                 <w:b/>
                               </w:rPr>
-                              <w:t>OPERATIONAL_MODEL_</w:t>
-                            </w:r>
-                            <w:r>
-                              <w:rPr>
-                                <w:b/>
-                              </w:rPr>
-                              <w:t>DEFAULT : 1</w:t>
+                              <w:t>OPERATIONAL_MODEL_DEFAULT : 1</w:t>
                             </w:r>
                           </w:p>
                         </w:txbxContent>
@@ -1208,13 +1196,7 @@
                         <w:rPr>
                           <w:b/>
                         </w:rPr>
-                        <w:t>OPERATIONAL_MODEL_</w:t>
-                      </w:r>
-                      <w:r>
-                        <w:rPr>
-                          <w:b/>
-                        </w:rPr>
-                        <w:t>DEFAULT : 1</w:t>
+                        <w:t>OPERATIONAL_MODEL_DEFAULT : 1</w:t>
                       </w:r>
                     </w:p>
                   </w:txbxContent>
@@ -1484,13 +1466,7 @@
                               <w:rPr>
                                 <w:b/>
                               </w:rPr>
-                              <w:t>IMPOSE_INVERTED_</w:t>
-                            </w:r>
-                            <w:r>
-                              <w:rPr>
-                                <w:b/>
-                              </w:rPr>
-                              <w:t>BAROMETER : 0</w:t>
+                              <w:t>IMPOSE_INVERTED_BAROMETER : 0</w:t>
                             </w:r>
                           </w:p>
                         </w:txbxContent>
@@ -1525,13 +1501,7 @@
                         <w:rPr>
                           <w:b/>
                         </w:rPr>
-                        <w:t>IMPOSE_INVERTED_</w:t>
-                      </w:r>
-                      <w:r>
-                        <w:rPr>
-                          <w:b/>
-                        </w:rPr>
-                        <w:t>BAROMETER : 0</w:t>
+                        <w:t>IMPOSE_INVERTED_BAROMETER : 0</w:t>
                       </w:r>
                     </w:p>
                   </w:txbxContent>
@@ -1626,13 +1596,7 @@
                               <w:rPr>
                                 <w:b/>
                               </w:rPr>
-                              <w:t xml:space="preserve">ASSIMILA_ONE_FIELD                   </w:t>
-                            </w:r>
-                            <w:r>
-                              <w:rPr>
-                                <w:b/>
-                              </w:rPr>
-                              <w:t xml:space="preserve">  : 1</w:t>
+                              <w:t>ASSIMILA_ONE_FIELD                     : 1</w:t>
                             </w:r>
                           </w:p>
                           <w:p/>
@@ -1668,13 +1632,7 @@
                         <w:rPr>
                           <w:b/>
                         </w:rPr>
-                        <w:t xml:space="preserve">ASSIMILA_ONE_FIELD                   </w:t>
-                      </w:r>
-                      <w:r>
-                        <w:rPr>
-                          <w:b/>
-                        </w:rPr>
-                        <w:t xml:space="preserve">  : 1</w:t>
+                        <w:t>ASSIMILA_ONE_FIELD                     : 1</w:t>
                       </w:r>
                     </w:p>
                     <w:p/>
@@ -1771,13 +1729,7 @@
                               <w:rPr>
                                 <w:b/>
                               </w:rPr>
-                              <w:t>IMPOSE_INVERTED_</w:t>
-                            </w:r>
-                            <w:r>
-                              <w:rPr>
-                                <w:b/>
-                              </w:rPr>
-                              <w:t>BAROMETER : 1</w:t>
+                              <w:t>IMPOSE_INVERTED_BAROMETER : 1</w:t>
                             </w:r>
                           </w:p>
                           <w:p>
@@ -1826,13 +1778,7 @@
                         <w:rPr>
                           <w:b/>
                         </w:rPr>
-                        <w:t>IMPOSE_INVERTED_</w:t>
-                      </w:r>
-                      <w:r>
-                        <w:rPr>
-                          <w:b/>
-                        </w:rPr>
-                        <w:t>BAROMETER : 1</w:t>
+                        <w:t>IMPOSE_INVERTED_BAROMETER : 1</w:t>
                       </w:r>
                     </w:p>
                     <w:p>
@@ -1941,13 +1887,7 @@
                               <w:rPr>
                                 <w:b/>
                               </w:rPr>
-                              <w:t>IMPOSE_INVERTED_</w:t>
-                            </w:r>
-                            <w:r>
-                              <w:rPr>
-                                <w:b/>
-                              </w:rPr>
-                              <w:t>BAROMETER : 0</w:t>
+                              <w:t>IMPOSE_INVERTED_BAROMETER : 0</w:t>
                             </w:r>
                           </w:p>
                           <w:p>
@@ -1996,13 +1936,7 @@
                         <w:rPr>
                           <w:b/>
                         </w:rPr>
-                        <w:t>IMPOSE_INVERTED_</w:t>
-                      </w:r>
-                      <w:r>
-                        <w:rPr>
-                          <w:b/>
-                        </w:rPr>
-                        <w:t>BAROMETER : 0</w:t>
+                        <w:t>IMPOSE_INVERTED_BAROMETER : 0</w:t>
                       </w:r>
                     </w:p>
                     <w:p>
@@ -2121,13 +2055,7 @@
                               <w:rPr>
                                 <w:b/>
                               </w:rPr>
-                              <w:t>COLD_RELAX_PERIOD_</w:t>
-                            </w:r>
-                            <w:r>
-                              <w:rPr>
-                                <w:b/>
-                              </w:rPr>
-                              <w:t xml:space="preserve">DEFAULT : </w:t>
+                              <w:t xml:space="preserve">COLD_RELAX_PERIOD_DEFAULT : </w:t>
                             </w:r>
                             <w:r>
                               <w:rPr>
@@ -2175,13 +2103,7 @@
                         <w:rPr>
                           <w:b/>
                         </w:rPr>
-                        <w:t>COLD_RELAX_PERIOD_</w:t>
-                      </w:r>
-                      <w:r>
-                        <w:rPr>
-                          <w:b/>
-                        </w:rPr>
-                        <w:t xml:space="preserve">DEFAULT : </w:t>
+                        <w:t xml:space="preserve">COLD_RELAX_PERIOD_DEFAULT : </w:t>
                       </w:r>
                       <w:r>
                         <w:rPr>
@@ -2295,10 +2217,7 @@
                               <w:spacing w:after="0" w:line="240" w:lineRule="auto"/>
                             </w:pPr>
                             <w:r>
-                              <w:t>&lt;&lt;</w:t>
-                            </w:r>
-                            <w:r>
-                              <w:t>begin_coef&gt;&gt;</w:t>
+                              <w:t>&lt;&lt;begin_coef&gt;&gt;</w:t>
                             </w:r>
                           </w:p>
                           <w:p>
@@ -2306,10 +2225,7 @@
                               <w:spacing w:after="0" w:line="240" w:lineRule="auto"/>
                             </w:pPr>
                             <w:r>
-                              <w:t xml:space="preserve">DEFAULTVALUE                   </w:t>
-                            </w:r>
-                            <w:r>
-                              <w:t xml:space="preserve">  : 1e9</w:t>
+                              <w:t>DEFAULTVALUE                     : 1e9</w:t>
                             </w:r>
                           </w:p>
                           <w:p>
@@ -2411,10 +2327,7 @@
                         <w:spacing w:after="0" w:line="240" w:lineRule="auto"/>
                       </w:pPr>
                       <w:r>
-                        <w:t>&lt;&lt;</w:t>
-                      </w:r>
-                      <w:r>
-                        <w:t>begin_coef&gt;&gt;</w:t>
+                        <w:t>&lt;&lt;begin_coef&gt;&gt;</w:t>
                       </w:r>
                     </w:p>
                     <w:p>
@@ -2422,10 +2335,7 @@
                         <w:spacing w:after="0" w:line="240" w:lineRule="auto"/>
                       </w:pPr>
                       <w:r>
-                        <w:t xml:space="preserve">DEFAULTVALUE                   </w:t>
-                      </w:r>
-                      <w:r>
-                        <w:t xml:space="preserve">  : 1e9</w:t>
+                        <w:t>DEFAULTVALUE                     : 1e9</w:t>
                       </w:r>
                     </w:p>
                     <w:p>
@@ -2515,7 +2425,118 @@
     <w:p/>
     <w:p/>
     <w:p/>
+    <w:p>
+      <w:pPr>
+        <w:pStyle w:val="Heading1"/>
+      </w:pPr>
+      <w:r>
+        <w:t>Common errors</w:t>
+      </w:r>
+    </w:p>
     <w:p/>
+    <w:p>
+      <w:r>
+        <w:t xml:space="preserve">Sometimes the bio reference solution only has a set of limited properties. The user needs to adjust the project to the properties that exist in the reference solution. For example, if the reference solution does not have </w:t>
+      </w:r>
+      <w:r>
+        <w:rPr>
+          <w:b/>
+        </w:rPr>
+        <w:t>ammonia</w:t>
+      </w:r>
+      <w:r>
+        <w:t xml:space="preserve">. The user needs to remove form the files </w:t>
+      </w:r>
+      <w:r>
+        <w:rPr>
+          <w:b/>
+        </w:rPr>
+        <w:t>assimilation_1.dat</w:t>
+      </w:r>
+      <w:r>
+        <w:t xml:space="preserve"> and </w:t>
+      </w:r>
+      <w:r>
+        <w:rPr>
+          <w:b/>
+        </w:rPr>
+        <w:t>assimilation_2.dat</w:t>
+      </w:r>
+      <w:r>
+        <w:t xml:space="preserve"> the </w:t>
+      </w:r>
+      <w:r>
+        <w:rPr>
+          <w:b/>
+        </w:rPr>
+        <w:t>ammonia</w:t>
+      </w:r>
+      <w:r>
+        <w:t xml:space="preserve"> blocks. Additional needs to disconnect in the </w:t>
+      </w:r>
+      <w:r>
+        <w:rPr>
+          <w:b/>
+        </w:rPr>
+        <w:t>ammonia</w:t>
+      </w:r>
+      <w:r>
+        <w:t xml:space="preserve"> block the option </w:t>
+      </w:r>
+      <w:r>
+        <w:rPr>
+          <w:b/>
+        </w:rPr>
+        <w:t>DATA_</w:t>
+      </w:r>
+      <w:proofErr w:type="gramStart"/>
+      <w:r>
+        <w:rPr>
+          <w:b/>
+        </w:rPr>
+        <w:t>ASSIMILATION :</w:t>
+      </w:r>
+      <w:proofErr w:type="gramEnd"/>
+      <w:r>
+        <w:rPr>
+          <w:b/>
+        </w:rPr>
+        <w:t xml:space="preserve"> 1</w:t>
+      </w:r>
+      <w:r>
+        <w:t xml:space="preserve"> in the input files </w:t>
+      </w:r>
+      <w:r>
+        <w:rPr>
+          <w:b/>
+        </w:rPr>
+        <w:t>WaterProperties_1.dat</w:t>
+      </w:r>
+      <w:r>
+        <w:t xml:space="preserve"> and  </w:t>
+      </w:r>
+      <w:r>
+        <w:rPr>
+          <w:b/>
+        </w:rPr>
+        <w:t>WaterProperties_</w:t>
+      </w:r>
+      <w:r>
+        <w:rPr>
+          <w:b/>
+        </w:rPr>
+        <w:t>2</w:t>
+      </w:r>
+      <w:r>
+        <w:rPr>
+          <w:b/>
+        </w:rPr>
+        <w:t>.dat</w:t>
+      </w:r>
+      <w:r>
+        <w:t>.</w:t>
+      </w:r>
+    </w:p>
     <w:p/>
     <w:p/>
     <w:p/>

</xml_diff>